<commit_message>
Fix origin/HEAD points wrong position
Should point to origin/master
</commit_message>
<xml_diff>
--- a/book/03-git-branching/sections/remote-branches.docx
+++ b/book/03-git-branching/sections/remote-branches.docx
@@ -2072,40 +2072,6 @@
                         <wps:bodyPr/>
                       </wps:wsp>
                       <wps:wsp>
-                        <wps:cNvPr id="137" name="直線單箭頭接點 137"/>
-                        <wps:cNvCnPr>
-                          <a:stCxn id="65" idx="3"/>
-                          <a:endCxn id="69" idx="1"/>
-                        </wps:cNvCnPr>
-                        <wps:spPr>
-                          <a:xfrm>
-                            <a:off x="5033768" y="2102348"/>
-                            <a:ext cx="794459" cy="684982"/>
-                          </a:xfrm>
-                          <a:prstGeom prst="straightConnector1">
-                            <a:avLst/>
-                          </a:prstGeom>
-                          <a:ln>
-                            <a:tailEnd type="triangle" w="med" len="lg"/>
-                          </a:ln>
-                        </wps:spPr>
-                        <wps:style>
-                          <a:lnRef idx="2">
-                            <a:schemeClr val="accent2"/>
-                          </a:lnRef>
-                          <a:fillRef idx="0">
-                            <a:schemeClr val="accent2"/>
-                          </a:fillRef>
-                          <a:effectRef idx="1">
-                            <a:schemeClr val="accent2"/>
-                          </a:effectRef>
-                          <a:fontRef idx="minor">
-                            <a:schemeClr val="tx1"/>
-                          </a:fontRef>
-                        </wps:style>
-                        <wps:bodyPr/>
-                      </wps:wsp>
-                      <wps:wsp>
                         <wps:cNvPr id="138" name="直線單箭頭接點 138"/>
                         <wps:cNvCnPr>
                           <a:stCxn id="47" idx="1"/>
@@ -2573,6 +2539,40 @@
                           <a:noAutofit/>
                         </wps:bodyPr>
                       </wps:wsp>
+                      <wps:wsp>
+                        <wps:cNvPr id="71" name="直線單箭頭接點 71"/>
+                        <wps:cNvCnPr/>
+                        <wps:spPr>
+                          <a:xfrm flipV="1">
+                            <a:off x="4953000" y="1774345"/>
+                            <a:ext cx="0" cy="353060"/>
+                          </a:xfrm>
+                          <a:prstGeom prst="straightConnector1">
+                            <a:avLst/>
+                          </a:prstGeom>
+                          <a:ln w="19050">
+                            <a:solidFill>
+                              <a:srgbClr val="FF0000"/>
+                            </a:solidFill>
+                            <a:tailEnd type="arrow"/>
+                          </a:ln>
+                        </wps:spPr>
+                        <wps:style>
+                          <a:lnRef idx="1">
+                            <a:schemeClr val="accent1"/>
+                          </a:lnRef>
+                          <a:fillRef idx="0">
+                            <a:schemeClr val="accent1"/>
+                          </a:fillRef>
+                          <a:effectRef idx="0">
+                            <a:schemeClr val="accent1"/>
+                          </a:effectRef>
+                          <a:fontRef idx="minor">
+                            <a:schemeClr val="tx1"/>
+                          </a:fontRef>
+                        </wps:style>
+                        <wps:bodyPr/>
+                      </wps:wsp>
                     </wpc:wpc>
                   </a:graphicData>
                 </a:graphic>
@@ -2581,7 +2581,7 @@
           </mc:Choice>
           <mc:Fallback>
             <w:pict>
-              <v:group id="畫布 70" o:spid="_x0000_s1026" editas="canvas" style="width:761.95pt;height:530.7pt;mso-position-horizontal-relative:char;mso-position-vertical-relative:line" coordsize="96761,67392" o:gfxdata="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">
+              <v:group id="畫布 70" o:spid="_x0000_s1026" editas="canvas" style="width:761.95pt;height:530.7pt;mso-position-horizontal-relative:char;mso-position-vertical-relative:line" coordsize="96761,67392" o:gfxdata="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">
                 <v:shapetype id="_x0000_t75" coordsize="21600,21600" o:spt="75" o:preferrelative="t" path="m@4@5l@4@11@9@11@9@5xe" filled="f" stroked="f">
                   <v:stroke joinstyle="miter"/>
                   <v:formulas>
@@ -3139,23 +3139,19 @@
                   <v:stroke endarrow="block" endarrowlength="long"/>
                   <v:shadow on="t" color="black" opacity="24903f" origin=",.5" offset="0,.55556mm"/>
                 </v:shape>
-                <v:shape id="直線單箭頭接點 137" o:spid="_x0000_s1080" type="#_x0000_t32" style="position:absolute;left:50337;top:21023;width:7945;height:6850;visibility:visible;mso-wrap-style:square" o:connectortype="straight" o:gfxdata="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" strokecolor="#c0504d [3205]" strokeweight="2pt">
-                  <v:stroke endarrow="block" endarrowlength="long"/>
-                  <v:shadow on="t" color="black" opacity="24903f" origin=",.5" offset="0,.55556mm"/>
-                </v:shape>
-                <v:shape id="直線單箭頭接點 138" o:spid="_x0000_s1081" type="#_x0000_t32" style="position:absolute;left:22178;top:17689;width:12155;height:7341;flip:x;visibility:visible;mso-wrap-style:square" o:connectortype="straight" o:gfxdata="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" strokecolor="#f79646 [3209]" strokeweight="2.25pt">
+                <v:shape id="直線單箭頭接點 138" o:spid="_x0000_s1080" type="#_x0000_t32" style="position:absolute;left:22178;top:17689;width:12155;height:7341;flip:x;visibility:visible;mso-wrap-style:square" o:connectortype="straight" o:gfxdata="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" strokecolor="#f79646 [3209]" strokeweight="2.25pt">
                   <v:stroke dashstyle="3 1" endarrow="block" endarrowlength="long"/>
                   <v:shadow on="t" color="black" opacity="24903f" origin=",.5" offset="0,.55556mm"/>
                 </v:shape>
-                <v:shape id="直線單箭頭接點 139" o:spid="_x0000_s1082" type="#_x0000_t32" style="position:absolute;left:22176;top:21023;width:12158;height:7541;flip:x;visibility:visible;mso-wrap-style:square" o:connectortype="straight" o:gfxdata="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" strokecolor="#f79646 [3209]" strokeweight="2.25pt">
+                <v:shape id="直線單箭頭接點 139" o:spid="_x0000_s1081" type="#_x0000_t32" style="position:absolute;left:22176;top:21023;width:12158;height:7541;flip:x;visibility:visible;mso-wrap-style:square" o:connectortype="straight" o:gfxdata="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" strokecolor="#f79646 [3209]" strokeweight="2.25pt">
                   <v:stroke dashstyle="3 1" endarrow="block" endarrowlength="long"/>
                   <v:shadow on="t" color="black" opacity="24903f" origin=",.5" offset="0,.55556mm"/>
                 </v:shape>
-                <v:shape id="直線單箭頭接點 140" o:spid="_x0000_s1083" type="#_x0000_t32" style="position:absolute;left:22175;top:32004;width:11988;height:3711;flip:x y;visibility:visible;mso-wrap-style:square" o:connectortype="straight" o:gfxdata="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" strokecolor="#f79646 [3209]" strokeweight="2.25pt">
+                <v:shape id="直線單箭頭接點 140" o:spid="_x0000_s1082" type="#_x0000_t32" style="position:absolute;left:22175;top:32004;width:11988;height:3711;flip:x y;visibility:visible;mso-wrap-style:square" o:connectortype="straight" o:gfxdata="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" strokecolor="#f79646 [3209]" strokeweight="2.25pt">
                   <v:stroke dashstyle="3 1" endarrow="block" endarrowlength="long"/>
                   <v:shadow on="t" color="black" opacity="24903f" origin=",.5" offset="0,.55556mm"/>
                 </v:shape>
-                <v:roundrect id="圓角矩形 47" o:spid="_x0000_s1084" style="position:absolute;left:34333;top:16549;width:16004;height:2280;visibility:visible;mso-wrap-style:square;v-text-anchor:middle" arcsize="10923f" o:gfxdata="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" fillcolor="#fabf8f [1945]" strokecolor="white [3201]" strokeweight="2.25pt">
+                <v:roundrect id="圓角矩形 47" o:spid="_x0000_s1083" style="position:absolute;left:34333;top:16549;width:16004;height:2280;visibility:visible;mso-wrap-style:square;v-text-anchor:middle" arcsize="10923f" o:gfxdata="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" fillcolor="#fabf8f [1945]" strokecolor="white [3201]" strokeweight="2.25pt">
                   <v:shadow on="t" color="black" opacity="24903f" origin=",.5" offset="0,.55556mm"/>
                   <v:textbox inset=",0,,0">
                     <w:txbxContent>
@@ -3186,7 +3182,7 @@
                     </w:txbxContent>
                   </v:textbox>
                 </v:roundrect>
-                <v:roundrect id="圓角矩形 65" o:spid="_x0000_s1085" style="position:absolute;left:34334;top:19886;width:16003;height:2274;visibility:visible;mso-wrap-style:square;v-text-anchor:middle" arcsize="10923f" o:gfxdata="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" fillcolor="#fabf8f [1945]" strokecolor="white [3201]" strokeweight="2.25pt">
+                <v:roundrect id="圓角矩形 65" o:spid="_x0000_s1084" style="position:absolute;left:34334;top:19886;width:16003;height:2274;visibility:visible;mso-wrap-style:square;v-text-anchor:middle" arcsize="10923f" o:gfxdata="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" fillcolor="#fabf8f [1945]" strokecolor="white [3201]" strokeweight="2.25pt">
                   <v:shadow on="t" color="black" opacity="24903f" origin=",.5" offset="0,.55556mm"/>
                   <v:textbox inset="0,0,0,0">
                     <w:txbxContent>
@@ -3216,15 +3212,15 @@
                     </w:txbxContent>
                   </v:textbox>
                 </v:roundrect>
-                <v:shape id="圖片 141" o:spid="_x0000_s1086" type="#_x0000_t75" style="position:absolute;left:71798;top:41154;width:3804;height:4566;visibility:visible;mso-wrap-style:square" o:gfxdata="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">
+                <v:shape id="圖片 141" o:spid="_x0000_s1085" type="#_x0000_t75" style="position:absolute;left:71798;top:41154;width:3804;height:4566;visibility:visible;mso-wrap-style:square" o:gfxdata="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">
                   <v:imagedata r:id="rId10" o:title=""/>
                 </v:shape>
-                <v:shape id="肘形接點 142" o:spid="_x0000_s1087" type="#_x0000_t33" style="position:absolute;left:58505;top:30144;width:23893;height:2693;rotation:90;flip:x;visibility:visible;mso-wrap-style:square" o:connectortype="elbow" o:gfxdata="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" strokecolor="#548dd4 [1951]" strokeweight="1.5pt"/>
-                <v:shape id="直線單箭頭接點 143" o:spid="_x0000_s1088" type="#_x0000_t32" style="position:absolute;left:50165;top:32627;width:3556;height:3088;flip:y;visibility:visible;mso-wrap-style:square" o:connectortype="straight" o:gfxdata="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" strokecolor="#c0504d [3205]" strokeweight="2pt">
+                <v:shape id="肘形接點 142" o:spid="_x0000_s1086" type="#_x0000_t33" style="position:absolute;left:58505;top:30144;width:23893;height:2693;rotation:90;flip:x;visibility:visible;mso-wrap-style:square" o:connectortype="elbow" o:gfxdata="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" strokecolor="#548dd4 [1951]" strokeweight="1.5pt"/>
+                <v:shape id="直線單箭頭接點 143" o:spid="_x0000_s1087" type="#_x0000_t32" style="position:absolute;left:50165;top:32627;width:3556;height:3088;flip:y;visibility:visible;mso-wrap-style:square" o:connectortype="straight" o:gfxdata="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" strokecolor="#c0504d [3205]" strokeweight="2pt">
                   <v:stroke endarrow="block" endarrowlength="long"/>
                   <v:shadow on="t" color="black" opacity="24903f" origin=",.5" offset="0,.55556mm"/>
                 </v:shape>
-                <v:roundrect id="圓角矩形 40" o:spid="_x0000_s1089" style="position:absolute;left:34163;top:34578;width:16002;height:2273;visibility:visible;mso-wrap-style:square;v-text-anchor:middle" arcsize="10923f" o:gfxdata="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" fillcolor="#fabf8f [1945]" strokecolor="white [3201]" strokeweight="2.25pt">
+                <v:roundrect id="圓角矩形 40" o:spid="_x0000_s1088" style="position:absolute;left:34163;top:34578;width:16002;height:2273;visibility:visible;mso-wrap-style:square;v-text-anchor:middle" arcsize="10923f" o:gfxdata="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" fillcolor="#fabf8f [1945]" strokecolor="white [3201]" strokeweight="2.25pt">
                   <v:shadow on="t" color="black" opacity="24903f" origin=",.5" offset="0,.55556mm"/>
                   <v:textbox inset=",0,,0">
                     <w:txbxContent>
@@ -3255,7 +3251,7 @@
                     </w:txbxContent>
                   </v:textbox>
                 </v:roundrect>
-                <v:shape id="文字方塊 3" o:spid="_x0000_s1090" type="#_x0000_t202" style="position:absolute;left:70068;top:15629;width:13309;height:3417;visibility:visible;mso-wrap-style:square;v-text-anchor:top" o:gfxdata="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" filled="f" stroked="f" strokeweight=".5pt">
+                <v:shape id="文字方塊 3" o:spid="_x0000_s1089" type="#_x0000_t202" style="position:absolute;left:70068;top:15629;width:13309;height:3417;visibility:visible;mso-wrap-style:square;v-text-anchor:top" o:gfxdata="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" filled="f" stroked="f" strokeweight=".5pt">
                   <v:textbox>
                     <w:txbxContent>
                       <w:p>
@@ -3275,6 +3271,9 @@
                       </w:p>
                     </w:txbxContent>
                   </v:textbox>
+                </v:shape>
+                <v:shape id="直線單箭頭接點 71" o:spid="_x0000_s1090" type="#_x0000_t32" style="position:absolute;left:49530;top:17743;width:0;height:3531;flip:y;visibility:visible;mso-wrap-style:square" o:connectortype="straight" o:gfxdata="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" strokecolor="red" strokeweight="1.5pt">
+                  <v:stroke endarrow="open"/>
                 </v:shape>
                 <w10:anchorlock/>
               </v:group>

</xml_diff>